<commit_message>
added item class diagram
</commit_message>
<xml_diff>
--- a/design_document.docx
+++ b/design_document.docx
@@ -57,17 +57,21 @@
     <w:p>
       <w:pPr>
         <w:pStyle w:val="Normal"/>
-        <w:rPr>
-          <w:sz w:val="120"/>
-          <w:szCs w:val="120"/>
-        </w:rPr>
+        <w:rPr/>
       </w:pPr>
       <w:r>
         <w:rPr>
           <w:sz w:val="72"/>
           <w:szCs w:val="72"/>
         </w:rPr>
-        <w:t>Django Web APP</w:t>
+        <w:t>Django Web A</w:t>
+      </w:r>
+      <w:r>
+        <w:rPr>
+          <w:sz w:val="72"/>
+          <w:szCs w:val="72"/>
+        </w:rPr>
+        <w:t>pp</w:t>
       </w:r>
     </w:p>
     <w:p>
@@ -353,175 +357,14 @@
       <w:r>
         <w:rPr/>
       </w:r>
-    </w:p>
-    <w:p>
-      <w:pPr>
-        <w:pStyle w:val="Normal"/>
-        <w:rPr/>
-      </w:pPr>
       <w:r>
         <w:br w:type="page"/>
       </w:r>
-      <w:r>
-        <w:rPr/>
-      </w:r>
-    </w:p>
-    <w:sdt>
-      <w:sdtPr>
-        <w:docPartObj>
-          <w:docPartGallery w:val="Table of Contents"/>
-          <w:docPartUnique w:val="true"/>
-        </w:docPartObj>
-      </w:sdtPr>
-      <w:sdtContent>
-        <w:p>
-          <w:pPr>
-            <w:pStyle w:val="Normal"/>
-            <w:tabs>
-              <w:tab w:val="clear" w:pos="720"/>
-              <w:tab w:val="right" w:pos="9360" w:leader="none"/>
-            </w:tabs>
-            <w:spacing w:lineRule="auto" w:line="240" w:before="80" w:after="0"/>
-            <w:rPr/>
-          </w:pPr>
-          <w:r>
-            <w:fldChar w:fldCharType="begin"/>
-          </w:r>
-          <w:r>
-            <w:rPr>
-              <w:webHidden/>
-              <w:rStyle w:val="IndexLink"/>
-              <w:b/>
-            </w:rPr>
-            <w:instrText> TOC \z \o "1-9" \u \h</w:instrText>
-          </w:r>
-          <w:r>
-            <w:rPr>
-              <w:webHidden/>
-              <w:rStyle w:val="IndexLink"/>
-              <w:b/>
-            </w:rPr>
-            <w:fldChar w:fldCharType="separate"/>
-          </w:r>
-          <w:hyperlink w:anchor="_du2q17kuhh99">
-            <w:r>
-              <w:rPr>
-                <w:webHidden/>
-                <w:rStyle w:val="IndexLink"/>
-                <w:b/>
-              </w:rPr>
-              <w:t>Activity Diagrams</w:t>
-            </w:r>
-          </w:hyperlink>
-          <w:r>
-            <w:rPr>
-              <w:b/>
-            </w:rPr>
-            <w:tab/>
-            <w:t>3</w:t>
-          </w:r>
-        </w:p>
-        <w:p>
-          <w:pPr>
-            <w:pStyle w:val="Normal"/>
-            <w:tabs>
-              <w:tab w:val="clear" w:pos="720"/>
-              <w:tab w:val="right" w:pos="9360" w:leader="none"/>
-            </w:tabs>
-            <w:spacing w:lineRule="auto" w:line="240" w:before="200" w:after="0"/>
-            <w:rPr/>
-          </w:pPr>
-          <w:hyperlink w:anchor="_u407smnbpyd6">
-            <w:r>
-              <w:rPr>
-                <w:webHidden/>
-                <w:rStyle w:val="IndexLink"/>
-                <w:b/>
-              </w:rPr>
-              <w:t>Structural Modeling</w:t>
-            </w:r>
-          </w:hyperlink>
-          <w:r>
-            <w:rPr>
-              <w:b/>
-            </w:rPr>
-            <w:tab/>
-            <w:t>4</w:t>
-          </w:r>
-        </w:p>
-        <w:p>
-          <w:pPr>
-            <w:pStyle w:val="Normal"/>
-            <w:tabs>
-              <w:tab w:val="clear" w:pos="720"/>
-              <w:tab w:val="right" w:pos="9360" w:leader="none"/>
-            </w:tabs>
-            <w:spacing w:lineRule="auto" w:line="240" w:before="200" w:after="80"/>
-            <w:rPr/>
-          </w:pPr>
-          <w:hyperlink w:anchor="_gdlos1de5lb7">
-            <w:r>
-              <w:rPr>
-                <w:webHidden/>
-                <w:rStyle w:val="IndexLink"/>
-                <w:b/>
-              </w:rPr>
-              <w:t>Behavioral Modeling</w:t>
-            </w:r>
-          </w:hyperlink>
-          <w:r>
-            <w:rPr>
-              <w:b/>
-            </w:rPr>
-            <w:tab/>
-            <w:t>5</w:t>
-          </w:r>
-          <w:r>
-            <w:rPr>
-              <w:b/>
-            </w:rPr>
-            <w:fldChar w:fldCharType="end"/>
-          </w:r>
-        </w:p>
-        <w:p>
-          <w:pPr>
-            <w:sectPr>
-              <w:type w:val="nextPage"/>
-              <w:pgSz w:w="12240" w:h="15840"/>
-              <w:pgMar w:left="1440" w:right="1440" w:header="0" w:top="1440" w:footer="0" w:bottom="1440" w:gutter="0"/>
-              <w:pgNumType w:start="1" w:fmt="decimal"/>
-              <w:formProt w:val="false"/>
-              <w:textDirection w:val="lrTb"/>
-              <w:docGrid w:type="default" w:linePitch="100" w:charSpace="4096"/>
-            </w:sectPr>
-          </w:pPr>
-        </w:p>
-      </w:sdtContent>
-    </w:sdt>
-    <w:p>
-      <w:pPr>
-        <w:pStyle w:val="Normal"/>
-        <w:rPr/>
-      </w:pPr>
-      <w:r>
-        <w:rPr/>
-      </w:r>
-    </w:p>
-    <w:p>
-      <w:pPr>
-        <w:pStyle w:val="Normal"/>
-        <w:rPr/>
-      </w:pPr>
-      <w:r>
-        <w:rPr/>
-      </w:r>
-      <w:r>
-        <w:br w:type="page"/>
-      </w:r>
     </w:p>
     <w:p>
       <w:pPr>
         <w:pStyle w:val="Heading1"/>
+        <w:spacing w:lineRule="auto" w:line="240"/>
         <w:rPr/>
       </w:pPr>
       <w:bookmarkStart w:id="2" w:name="_du2q17kuhh99"/>
@@ -534,30 +377,51 @@
     <w:p>
       <w:pPr>
         <w:pStyle w:val="Heading2"/>
-        <w:rPr>
-          <w:sz w:val="24"/>
-          <w:szCs w:val="24"/>
-        </w:rPr>
+        <w:spacing w:lineRule="auto" w:line="240"/>
+        <w:rPr/>
       </w:pPr>
       <w:bookmarkStart w:id="3" w:name="_ndkrb7upy7c"/>
       <w:bookmarkEnd w:id="3"/>
       <w:r>
         <w:rPr>
-          <w:sz w:val="28"/>
-          <w:szCs w:val="28"/>
+          <w:sz w:val="32"/>
+          <w:szCs w:val="32"/>
+          <w:u w:val="single"/>
         </w:rPr>
         <w:t>Update User</w:t>
       </w:r>
-      <w:r>
-        <w:rPr/>
-        <w:t xml:space="preserve">: </w:t>
-      </w:r>
-      <w:r>
-        <w:rPr>
-          <w:sz w:val="24"/>
-          <w:szCs w:val="24"/>
-        </w:rPr>
-        <w:t>This diagram models the use case of how the Update class should handle the storing and updating of multiple Users.</w:t>
+    </w:p>
+    <w:p>
+      <w:pPr>
+        <w:pStyle w:val="Heading2"/>
+        <w:spacing w:lineRule="auto" w:line="276"/>
+        <w:rPr>
+          <w:sz w:val="22"/>
+          <w:szCs w:val="22"/>
+        </w:rPr>
+      </w:pPr>
+      <w:r>
+        <w:rPr>
+          <w:sz w:val="22"/>
+          <w:szCs w:val="22"/>
+        </w:rPr>
+        <w:t xml:space="preserve">This diagram models the use case of how the Update class should handle </w:t>
+      </w:r>
+      <w:r>
+        <w:rPr>
+          <w:i/>
+          <w:iCs/>
+          <w:sz w:val="22"/>
+          <w:szCs w:val="22"/>
+        </w:rPr>
+        <w:t>the storing and updating of multiple Users</w:t>
+      </w:r>
+      <w:r>
+        <w:rPr>
+          <w:sz w:val="22"/>
+          <w:szCs w:val="22"/>
+        </w:rPr>
+        <w:t>.</w:t>
       </w:r>
     </w:p>
     <w:p>
@@ -708,45 +572,41 @@
     <w:p>
       <w:pPr>
         <w:pStyle w:val="Normal"/>
-        <w:rPr/>
-      </w:pPr>
-      <w:r>
-        <w:rPr/>
-      </w:r>
-    </w:p>
-    <w:p>
-      <w:pPr>
-        <w:pStyle w:val="Normal"/>
-        <w:rPr/>
-      </w:pPr>
-      <w:r>
-        <w:rPr/>
-      </w:r>
-    </w:p>
-    <w:p>
-      <w:pPr>
-        <w:pStyle w:val="Normal"/>
-        <w:rPr/>
-      </w:pPr>
-      <w:r>
-        <w:rPr/>
-      </w:r>
-    </w:p>
-    <w:p>
-      <w:pPr>
-        <w:pStyle w:val="Normal"/>
-        <w:rPr/>
-      </w:pPr>
-      <w:r>
-        <w:rPr/>
-        <w:t>Add Item:</w:t>
-      </w:r>
+        <w:rPr>
+          <w:sz w:val="32"/>
+          <w:szCs w:val="32"/>
+          <w:u w:val="single"/>
+        </w:rPr>
+      </w:pPr>
+      <w:r>
+        <w:rPr>
+          <w:sz w:val="32"/>
+          <w:szCs w:val="32"/>
+          <w:u w:val="single"/>
+        </w:rPr>
+        <w:t>Add Item</w:t>
+      </w:r>
+    </w:p>
+    <w:p>
+      <w:pPr>
+        <w:pStyle w:val="Normal"/>
+        <w:rPr/>
+      </w:pPr>
       <w:r>
         <w:rPr>
           <w:sz w:val="24"/>
           <w:szCs w:val="24"/>
         </w:rPr>
-        <w:t xml:space="preserve"> This diagram models the use case the adding and storing a new Item</w:t>
+        <w:t xml:space="preserve">This diagram models the use case </w:t>
+      </w:r>
+      <w:r>
+        <w:rPr>
+          <w:i/>
+          <w:iCs/>
+          <w:sz w:val="24"/>
+          <w:szCs w:val="24"/>
+        </w:rPr>
+        <w:t>adding and storing a new Item</w:t>
       </w:r>
       <w:bookmarkStart w:id="4" w:name="_GoBack"/>
       <w:bookmarkEnd w:id="4"/>
@@ -836,11 +696,16 @@
     </w:p>
     <w:p>
       <w:pPr>
-        <w:pStyle w:val="Normal"/>
-        <w:rPr/>
-      </w:pPr>
-      <w:r>
-        <w:rPr/>
+        <w:pStyle w:val="Heading2"/>
+        <w:rPr>
+          <w:u w:val="single"/>
+        </w:rPr>
+      </w:pPr>
+      <w:r>
+        <w:rPr>
+          <w:u w:val="single"/>
+        </w:rPr>
+        <w:t>Update User Class &amp; Additem Model Class</w:t>
       </w:r>
     </w:p>
     <w:p>
@@ -942,89 +807,68 @@
       <w:r>
         <w:rPr/>
       </w:r>
+    </w:p>
+    <w:p>
+      <w:pPr>
+        <w:pStyle w:val="Normal"/>
+        <w:rPr/>
+      </w:pPr>
+      <w:r>
+        <w:rPr/>
+      </w:r>
+    </w:p>
+    <w:p>
+      <w:pPr>
+        <w:pStyle w:val="Normal"/>
+        <w:rPr/>
+      </w:pPr>
+      <w:r>
+        <w:rPr/>
+      </w:r>
+      <w:r>
+        <w:br w:type="page"/>
+      </w:r>
+    </w:p>
+    <w:p>
+      <w:pPr>
+        <w:pStyle w:val="Heading2"/>
+        <w:rPr>
+          <w:u w:val="single"/>
+        </w:rPr>
+      </w:pPr>
       <w:bookmarkStart w:id="9" w:name="_btr7ar571r0u"/>
-      <w:bookmarkStart w:id="10" w:name="_btr7ar571r0u"/>
-      <w:bookmarkEnd w:id="10"/>
-      <w:r>
-        <w:br w:type="page"/>
-      </w:r>
-    </w:p>
-    <w:p>
-      <w:pPr>
-        <w:pStyle w:val="Heading1"/>
-        <w:rPr/>
-      </w:pPr>
-      <w:bookmarkStart w:id="11" w:name="_gdlos1de5lb7"/>
-      <w:bookmarkEnd w:id="11"/>
-      <w:r>
-        <w:rPr/>
-        <w:t>Behavioral Modeling</w:t>
-      </w:r>
-    </w:p>
-    <w:p>
-      <w:pPr>
-        <w:pStyle w:val="Heading2"/>
-        <w:rPr/>
-      </w:pPr>
-      <w:r>
-        <w:rPr>
-          <w:sz w:val="32"/>
-          <w:szCs w:val="32"/>
+      <w:bookmarkEnd w:id="9"/>
+      <w:r>
+        <w:rPr>
           <w:u w:val="single"/>
         </w:rPr>
-        <w:t>Add Item URL</w:t>
-      </w:r>
-      <w:r>
+        <w:t>Item Class Diagram</w:t>
+      </w:r>
+    </w:p>
+    <w:p>
+      <w:pPr>
+        <w:pStyle w:val="Normal"/>
         <w:rPr>
           <w:u w:val="single"/>
         </w:rPr>
-        <w:t xml:space="preserve"> Sequence Diagram</w:t>
-      </w:r>
-    </w:p>
-    <w:p>
-      <w:pPr>
-        <w:pStyle w:val="Normal"/>
-        <w:rPr/>
-      </w:pPr>
-      <w:r>
-        <w:rPr>
-          <w:b w:val="false"/>
-          <w:bCs w:val="false"/>
-          <w:u w:val="none"/>
-        </w:rPr>
-        <w:t xml:space="preserve">Implements </w:t>
-      </w:r>
-      <w:r>
-        <w:rPr>
-          <w:b w:val="false"/>
-          <w:bCs w:val="false"/>
-          <w:i/>
-          <w:iCs/>
-          <w:u w:val="none"/>
-        </w:rPr>
-        <w:t>Add Online Store For Tracking</w:t>
-      </w:r>
-      <w:r>
-        <w:rPr>
-          <w:b w:val="false"/>
-          <w:bCs w:val="false"/>
-          <w:u w:val="none"/>
-        </w:rPr>
-        <w:t xml:space="preserve"> use case from SRS use case view diagram</w:t>
-      </w:r>
-    </w:p>
-    <w:p>
-      <w:pPr>
-        <w:pStyle w:val="Normal"/>
-        <w:rPr/>
-      </w:pPr>
-      <w:r>
-        <w:rPr/>
+      </w:pPr>
+      <w:r>
+        <w:rPr>
+          <w:u w:val="single"/>
+        </w:rPr>
         <w:drawing>
-          <wp:inline distT="0" distB="0" distL="0" distR="0">
-            <wp:extent cx="5857875" cy="4752975"/>
+          <wp:anchor behindDoc="0" distT="0" distB="0" distL="0" distR="0" simplePos="0" locked="0" layoutInCell="1" allowOverlap="1" relativeHeight="8">
+            <wp:simplePos x="0" y="0"/>
+            <wp:positionH relativeFrom="column">
+              <wp:align>center</wp:align>
+            </wp:positionH>
+            <wp:positionV relativeFrom="paragraph">
+              <wp:posOffset>635</wp:posOffset>
+            </wp:positionV>
+            <wp:extent cx="3714750" cy="5324475"/>
             <wp:effectExtent l="0" t="0" r="0" b="0"/>
-            <wp:docPr id="5" name="image2.png" descr=""/>
+            <wp:wrapSquare wrapText="largest"/>
+            <wp:docPr id="5" name="Image1" descr=""/>
             <wp:cNvGraphicFramePr>
               <a:graphicFrameLocks xmlns:a="http://schemas.openxmlformats.org/drawingml/2006/main" noChangeAspect="1"/>
             </wp:cNvGraphicFramePr>
@@ -1032,13 +876,126 @@
               <a:graphicData uri="http://schemas.openxmlformats.org/drawingml/2006/picture">
                 <pic:pic xmlns:pic="http://schemas.openxmlformats.org/drawingml/2006/picture">
                   <pic:nvPicPr>
-                    <pic:cNvPr id="5" name="image2.png" descr=""/>
+                    <pic:cNvPr id="5" name="Image1" descr=""/>
                     <pic:cNvPicPr>
                       <a:picLocks noChangeAspect="1" noChangeArrowheads="1"/>
                     </pic:cNvPicPr>
                   </pic:nvPicPr>
                   <pic:blipFill>
                     <a:blip r:embed="rId6"/>
+                    <a:stretch>
+                      <a:fillRect/>
+                    </a:stretch>
+                  </pic:blipFill>
+                  <pic:spPr bwMode="auto">
+                    <a:xfrm>
+                      <a:off x="0" y="0"/>
+                      <a:ext cx="3714750" cy="5324475"/>
+                    </a:xfrm>
+                    <a:prstGeom prst="rect">
+                      <a:avLst/>
+                    </a:prstGeom>
+                  </pic:spPr>
+                </pic:pic>
+              </a:graphicData>
+            </a:graphic>
+          </wp:anchor>
+        </w:drawing>
+      </w:r>
+      <w:r>
+        <w:br w:type="page"/>
+      </w:r>
+    </w:p>
+    <w:p>
+      <w:pPr>
+        <w:pStyle w:val="Heading1"/>
+        <w:rPr/>
+      </w:pPr>
+      <w:bookmarkStart w:id="10" w:name="_gdlos1de5lb7"/>
+      <w:bookmarkEnd w:id="10"/>
+      <w:r>
+        <w:rPr/>
+        <w:t>Behavioral Modeling</w:t>
+      </w:r>
+    </w:p>
+    <w:p>
+      <w:pPr>
+        <w:pStyle w:val="Heading2"/>
+        <w:rPr/>
+      </w:pPr>
+      <w:r>
+        <w:rPr>
+          <w:sz w:val="32"/>
+          <w:szCs w:val="32"/>
+          <w:u w:val="single"/>
+        </w:rPr>
+        <w:t>Add Item URL</w:t>
+      </w:r>
+      <w:r>
+        <w:rPr>
+          <w:u w:val="single"/>
+        </w:rPr>
+        <w:t xml:space="preserve"> Sequence Diagram</w:t>
+      </w:r>
+    </w:p>
+    <w:p>
+      <w:pPr>
+        <w:pStyle w:val="Normal"/>
+        <w:rPr/>
+      </w:pPr>
+      <w:r>
+        <w:rPr>
+          <w:b w:val="false"/>
+          <w:bCs w:val="false"/>
+          <w:u w:val="none"/>
+        </w:rPr>
+        <w:t xml:space="preserve">Implements </w:t>
+      </w:r>
+      <w:r>
+        <w:rPr>
+          <w:b w:val="false"/>
+          <w:bCs w:val="false"/>
+          <w:i/>
+          <w:iCs/>
+          <w:u w:val="none"/>
+        </w:rPr>
+        <w:t>Add Online Store For Tracking</w:t>
+      </w:r>
+      <w:r>
+        <w:rPr>
+          <w:b w:val="false"/>
+          <w:bCs w:val="false"/>
+          <w:u w:val="none"/>
+        </w:rPr>
+        <w:t xml:space="preserve"> use case from SRS use case view diagram</w:t>
+      </w:r>
+    </w:p>
+    <w:p>
+      <w:pPr>
+        <w:pStyle w:val="Normal"/>
+        <w:rPr/>
+      </w:pPr>
+      <w:r>
+        <w:rPr/>
+        <w:drawing>
+          <wp:inline distT="0" distB="0" distL="0" distR="0">
+            <wp:extent cx="5857875" cy="4752975"/>
+            <wp:effectExtent l="0" t="0" r="0" b="0"/>
+            <wp:docPr id="6" name="image2.png" descr=""/>
+            <wp:cNvGraphicFramePr>
+              <a:graphicFrameLocks xmlns:a="http://schemas.openxmlformats.org/drawingml/2006/main" noChangeAspect="1"/>
+            </wp:cNvGraphicFramePr>
+            <a:graphic xmlns:a="http://schemas.openxmlformats.org/drawingml/2006/main">
+              <a:graphicData uri="http://schemas.openxmlformats.org/drawingml/2006/picture">
+                <pic:pic xmlns:pic="http://schemas.openxmlformats.org/drawingml/2006/picture">
+                  <pic:nvPicPr>
+                    <pic:cNvPr id="6" name="image2.png" descr=""/>
+                    <pic:cNvPicPr>
+                      <a:picLocks noChangeAspect="1" noChangeArrowheads="1"/>
+                    </pic:cNvPicPr>
+                  </pic:nvPicPr>
+                  <pic:blipFill>
+                    <a:blip r:embed="rId7"/>
                     <a:stretch>
                       <a:fillRect/>
                     </a:stretch>
@@ -1079,7 +1036,7 @@
           <wp:inline distT="0" distB="0" distL="0" distR="0">
             <wp:extent cx="6007100" cy="4409440"/>
             <wp:effectExtent l="0" t="0" r="0" b="0"/>
-            <wp:docPr id="6" name="Picture 8" descr=""/>
+            <wp:docPr id="7" name="Picture 8" descr=""/>
             <wp:cNvGraphicFramePr>
               <a:graphicFrameLocks xmlns:a="http://schemas.openxmlformats.org/drawingml/2006/main" noChangeAspect="1"/>
             </wp:cNvGraphicFramePr>
@@ -1087,13 +1044,13 @@
               <a:graphicData uri="http://schemas.openxmlformats.org/drawingml/2006/picture">
                 <pic:pic xmlns:pic="http://schemas.openxmlformats.org/drawingml/2006/picture">
                   <pic:nvPicPr>
-                    <pic:cNvPr id="6" name="Picture 8" descr=""/>
+                    <pic:cNvPr id="7" name="Picture 8" descr=""/>
                     <pic:cNvPicPr>
                       <a:picLocks noChangeAspect="1" noChangeArrowheads="1"/>
                     </pic:cNvPicPr>
                   </pic:nvPicPr>
                   <pic:blipFill>
-                    <a:blip r:embed="rId7"/>
+                    <a:blip r:embed="rId8"/>
                     <a:stretch>
                       <a:fillRect/>
                     </a:stretch>
@@ -1115,10 +1072,10 @@
       </w:r>
     </w:p>
     <w:sectPr>
-      <w:type w:val="continuous"/>
+      <w:type w:val="nextPage"/>
       <w:pgSz w:w="12240" w:h="15840"/>
       <w:pgMar w:left="1440" w:right="1440" w:header="0" w:top="1440" w:footer="0" w:bottom="1440" w:gutter="0"/>
-      <w:pgNumType w:fmt="decimal"/>
+      <w:pgNumType w:start="1" w:fmt="decimal"/>
       <w:formProt w:val="false"/>
       <w:textDirection w:val="lrTb"/>
       <w:docGrid w:type="default" w:linePitch="100" w:charSpace="4096"/>

</xml_diff>